<commit_message>
Refined Presentation sketch. Added dedicated file for database statistics
</commit_message>
<xml_diff>
--- a/#Präsentation+Ausarbeitung Skizze.docx
+++ b/#Präsentation+Ausarbeitung Skizze.docx
@@ -209,6 +209,24 @@
         <w:rPr>
           <w:lang w:val="en-US"/>
         </w:rPr>
+        <w:t>Articles are more difficult, having a HTML-document structure.</w:t>
+      </w:r>
+    </w:p>
+    <w:p>
+      <w:pPr>
+        <w:pStyle w:val="Listenabsatz"/>
+        <w:numPr>
+          <w:ilvl w:val="1"/>
+          <w:numId w:val="1"/>
+        </w:numPr>
+        <w:rPr>
+          <w:lang w:val="en-US"/>
+        </w:rPr>
+      </w:pPr>
+      <w:r>
+        <w:rPr>
+          <w:lang w:val="en-US"/>
+        </w:rPr>
         <w:t>9 Labels:</w:t>
       </w:r>
     </w:p>
@@ -381,16 +399,29 @@
       </w:r>
       <w:r>
         <w:rPr>
-          <w:rStyle w:val="Kommentar"/>
-        </w:rPr>
-        <w:t>ToDo rausfiltern</w:t>
-      </w:r>
-    </w:p>
-    <w:p>
-      <w:pPr>
-        <w:pStyle w:val="Listenabsatz"/>
-        <w:numPr>
-          <w:ilvl w:val="2"/>
+          <w:lang w:val="en-US"/>
+        </w:rPr>
+        <w:t>Inappropriate</w:t>
+      </w:r>
+      <w:r>
+        <w:rPr>
+          <w:lang w:val="en-US"/>
+        </w:rPr>
+        <w:t xml:space="preserve"> (~3000 no-Instances, ~300 yes-Instances)</w:t>
+      </w:r>
+      <w:r>
+        <w:rPr>
+          <w:lang w:val="en-US"/>
+        </w:rPr>
+        <w:br/>
+        <w:t>SentimentPositive (~3500 no-Instances, ~40 yes-Instances)</w:t>
+      </w:r>
+    </w:p>
+    <w:p>
+      <w:pPr>
+        <w:pStyle w:val="Listenabsatz"/>
+        <w:numPr>
+          <w:ilvl w:val="4"/>
           <w:numId w:val="1"/>
         </w:numPr>
         <w:rPr>
@@ -419,7 +450,50 @@
         <w:rPr>
           <w:lang w:val="en-US"/>
         </w:rPr>
-        <w:t>Some posts have all 9 labels set. Most have only a subset of the labels set, possibly none(??stimmt das?).</w:t>
+        <w:t>3600 of the posts</w:t>
+      </w:r>
+      <w:r>
+        <w:rPr>
+          <w:lang w:val="en-US"/>
+        </w:rPr>
+        <w:t xml:space="preserve"> have all 9 labels set. </w:t>
+      </w:r>
+      <w:r>
+        <w:rPr>
+          <w:lang w:val="en-US"/>
+        </w:rPr>
+        <w:br/>
+      </w:r>
+      <w:r>
+        <w:rPr>
+          <w:lang w:val="en-US"/>
+        </w:rPr>
+        <w:t>Most have only a subset of the labels set</w:t>
+      </w:r>
+      <w:r>
+        <w:rPr>
+          <w:lang w:val="en-US"/>
+        </w:rPr>
+        <w:t>. Those with some labels set make up ~40,000</w:t>
+      </w:r>
+      <w:r>
+        <w:rPr>
+          <w:lang w:val="en-US"/>
+        </w:rPr>
+        <w:t xml:space="preserve"> </w:t>
+      </w:r>
+      <w:r>
+        <w:rPr>
+          <w:lang w:val="en-US"/>
+        </w:rPr>
+        <w:t xml:space="preserve">posts. </w:t>
+      </w:r>
+      <w:r>
+        <w:rPr>
+          <w:lang w:val="en-US"/>
+        </w:rPr>
+        <w:br/>
+        <w:t>The remaining ~1 million posts are unlabeled.</w:t>
       </w:r>
     </w:p>
     <w:p>
@@ -437,14 +511,38 @@
         <w:rPr>
           <w:lang w:val="en-US"/>
         </w:rPr>
-        <w:t>Neither of these labels is disjunctive to any other, i.e. a sample can have any combination of labels</w:t>
+        <w:t xml:space="preserve">With Exception of the post-sentiment, each </w:t>
+      </w:r>
+      <w:r>
+        <w:rPr>
+          <w:lang w:val="en-US"/>
+        </w:rPr>
+        <w:t>sample can have any combination of labels</w:t>
+      </w:r>
+      <w:r>
+        <w:rPr>
+          <w:lang w:val="en-US"/>
+        </w:rPr>
+        <w:t>.</w:t>
       </w:r>
       <w:r>
         <w:rPr>
           <w:lang w:val="en-US"/>
         </w:rPr>
         <w:br/>
-        <w:t xml:space="preserve">(even SentimentNegative &amp; SentimentNeutral(??? Stimmt das???), showing that there were multiple people with different evaluation-approaches labeling the dataset (well, common thing, also the fact that the ones labeling aren’t 100% accurate, especially for such vague concepts, isn’t anything new either) </w:t>
+        <w:t>(</w:t>
+      </w:r>
+      <w:r>
+        <w:rPr>
+          <w:lang w:val="en-US"/>
+        </w:rPr>
+        <w:t>and each post has at most one of the labels SentimentPositive, -Neutral, -Negative set to 1</w:t>
+      </w:r>
+      <w:r>
+        <w:rPr>
+          <w:lang w:val="en-US"/>
+        </w:rPr>
+        <w:t xml:space="preserve">) </w:t>
       </w:r>
     </w:p>
     <w:p>
@@ -899,6 +997,24 @@
           <w:lang w:val="en-US"/>
         </w:rPr>
         <w:t>With dense embeddings, SVC with RBF-Kernel and other classifiers gave best results (some that, some that)</w:t>
+      </w:r>
+    </w:p>
+    <w:p>
+      <w:pPr>
+        <w:pStyle w:val="Listenabsatz"/>
+        <w:numPr>
+          <w:ilvl w:val="1"/>
+          <w:numId w:val="1"/>
+        </w:numPr>
+        <w:rPr>
+          <w:lang w:val="en-US"/>
+        </w:rPr>
+      </w:pPr>
+      <w:r>
+        <w:rPr>
+          <w:lang w:val="en-US"/>
+        </w:rPr>
+        <w:t>Using the meta-labels Positive-/Negative-votes and whether post was deleted, didn’t improve the results</w:t>
       </w:r>
     </w:p>
     <w:p>
@@ -1605,7 +1721,6 @@
   <w:style w:type="character" w:default="1" w:styleId="Absatz-Standardschriftart">
     <w:name w:val="Default Paragraph Font"/>
     <w:uiPriority w:val="1"/>
-    <w:semiHidden/>
     <w:unhideWhenUsed/>
   </w:style>
   <w:style w:type="table" w:default="1" w:styleId="NormaleTabelle">

</xml_diff>